<commit_message>
add documentation with additions
</commit_message>
<xml_diff>
--- a/Searchquake Documentation.docx
+++ b/Searchquake Documentation.docx
@@ -1,6 +1,6 @@
 
 <file path=word/document.xml><?xml version="1.0" encoding="utf-8"?>
-<w:document xmlns:wpc="http://schemas.microsoft.com/office/word/2010/wordprocessingCanvas" xmlns:cx="http://schemas.microsoft.com/office/drawing/2014/chartex" xmlns:cx1="http://schemas.microsoft.com/office/drawing/2015/9/8/chartex" xmlns:cx2="http://schemas.microsoft.com/office/drawing/2015/10/21/chartex" xmlns:cx3="http://schemas.microsoft.com/office/drawing/2016/5/9/chartex" xmlns:cx4="http://schemas.microsoft.com/office/drawing/2016/5/10/chartex" xmlns:cx5="http://schemas.microsoft.com/office/drawing/2016/5/11/chartex" xmlns:cx6="http://schemas.microsoft.com/office/drawing/2016/5/12/chartex" xmlns:cx7="http://schemas.microsoft.com/office/drawing/2016/5/13/chartex" xmlns:cx8="http://schemas.microsoft.com/office/drawing/2016/5/14/chartex" xmlns:mc="http://schemas.openxmlformats.org/markup-compatibility/2006" xmlns:aink="http://schemas.microsoft.com/office/drawing/2016/ink" xmlns:am3d="http://schemas.microsoft.com/office/drawing/2017/model3d" xmlns:o="urn:schemas-microsoft-com:office:office" xmlns:r="http://schemas.openxmlformats.org/officeDocument/2006/relationships" xmlns:m="http://schemas.openxmlformats.org/officeDocument/2006/math" xmlns:v="urn:schemas-microsoft-com:vml" xmlns:wp14="http://schemas.microsoft.com/office/word/2010/wordprocessingDrawing" xmlns:wp="http://schemas.openxmlformats.org/drawingml/2006/wordprocessingDrawing" xmlns:w10="urn:schemas-microsoft-com:office:word" xmlns:w="http://schemas.openxmlformats.org/wordprocessingml/2006/main" xmlns:w14="http://schemas.microsoft.com/office/word/2010/wordml" xmlns:w15="http://schemas.microsoft.com/office/word/2012/wordml" xmlns:w16cid="http://schemas.microsoft.com/office/word/2016/wordml/cid" xmlns:w16se="http://schemas.microsoft.com/office/word/2015/wordml/symex" xmlns:wpg="http://schemas.microsoft.com/office/word/2010/wordprocessingGroup" xmlns:wpi="http://schemas.microsoft.com/office/word/2010/wordprocessingInk" xmlns:wne="http://schemas.microsoft.com/office/word/2006/wordml" xmlns:wps="http://schemas.microsoft.com/office/word/2010/wordprocessingShape" mc:Ignorable="w14 w15 w16se w16cid wp14">
+<w:document xmlns:wpc="http://schemas.microsoft.com/office/word/2010/wordprocessingCanvas" xmlns:cx="http://schemas.microsoft.com/office/drawing/2014/chartex" xmlns:cx1="http://schemas.microsoft.com/office/drawing/2015/9/8/chartex" xmlns:mc="http://schemas.openxmlformats.org/markup-compatibility/2006" xmlns:o="urn:schemas-microsoft-com:office:office" xmlns:r="http://schemas.openxmlformats.org/officeDocument/2006/relationships" xmlns:m="http://schemas.openxmlformats.org/officeDocument/2006/math" xmlns:v="urn:schemas-microsoft-com:vml" xmlns:wp14="http://schemas.microsoft.com/office/word/2010/wordprocessingDrawing" xmlns:wp="http://schemas.openxmlformats.org/drawingml/2006/wordprocessingDrawing" xmlns:w10="urn:schemas-microsoft-com:office:word" xmlns:w="http://schemas.openxmlformats.org/wordprocessingml/2006/main" xmlns:w14="http://schemas.microsoft.com/office/word/2010/wordml" xmlns:w15="http://schemas.microsoft.com/office/word/2012/wordml" xmlns:w16se="http://schemas.microsoft.com/office/word/2015/wordml/symex" xmlns:wpg="http://schemas.microsoft.com/office/word/2010/wordprocessingGroup" xmlns:wpi="http://schemas.microsoft.com/office/word/2010/wordprocessingInk" xmlns:wne="http://schemas.microsoft.com/office/word/2006/wordml" xmlns:wps="http://schemas.microsoft.com/office/word/2010/wordprocessingShape" mc:Ignorable="w14 w15 w16se wp14">
   <w:body>
     <w:p>
       <w:pPr>
@@ -50,6 +50,7 @@
           <w:rFonts w:eastAsia="Times New Roman" w:cs="Times New Roman"/>
         </w:rPr>
       </w:pPr>
+      <w:proofErr w:type="spellStart"/>
       <w:r>
         <w:rPr>
           <w:rFonts w:ascii="Arial" w:eastAsia="Times New Roman" w:hAnsi="Arial" w:cs="Arial"/>
@@ -61,6 +62,7 @@
         </w:rPr>
         <w:t>Searchquake</w:t>
       </w:r>
+      <w:proofErr w:type="spellEnd"/>
     </w:p>
     <w:p>
       <w:pPr>
@@ -148,8 +150,21 @@
           <w:sz w:val="28"/>
           <w:szCs w:val="28"/>
         </w:rPr>
-        <w:t>Jacob Kickbush</w:t>
-      </w:r>
+        <w:t xml:space="preserve">Jacob </w:t>
+      </w:r>
+      <w:proofErr w:type="spellStart"/>
+      <w:r>
+        <w:rPr>
+          <w:rFonts w:ascii="Arial" w:eastAsia="Times New Roman" w:hAnsi="Arial" w:cs="Arial"/>
+          <w:b/>
+          <w:bCs/>
+          <w:color w:val="000000"/>
+          <w:sz w:val="28"/>
+          <w:szCs w:val="28"/>
+        </w:rPr>
+        <w:t>Kickbush</w:t>
+      </w:r>
+      <w:proofErr w:type="spellEnd"/>
     </w:p>
     <w:p>
       <w:pPr>
@@ -299,6 +314,7 @@
         </w:rPr>
         <w:t xml:space="preserve">This document describes the requirements for the </w:t>
       </w:r>
+      <w:proofErr w:type="spellStart"/>
       <w:r>
         <w:rPr>
           <w:rFonts w:eastAsia="Times New Roman" w:cs="Times New Roman"/>
@@ -306,6 +322,7 @@
         </w:rPr>
         <w:t>Searchquake</w:t>
       </w:r>
+      <w:proofErr w:type="spellEnd"/>
       <w:r>
         <w:rPr>
           <w:rFonts w:eastAsia="Times New Roman" w:cs="Times New Roman"/>
@@ -484,7 +501,23 @@
           <w:rFonts w:eastAsia="Times New Roman" w:cs="Times New Roman"/>
           <w:color w:val="000000"/>
         </w:rPr>
-        <w:t>A user is someone who uses Searchquake to explore earthquake data.</w:t>
+        <w:t xml:space="preserve">A user is someone who uses </w:t>
+      </w:r>
+      <w:proofErr w:type="spellStart"/>
+      <w:r>
+        <w:rPr>
+          <w:rFonts w:eastAsia="Times New Roman" w:cs="Times New Roman"/>
+          <w:color w:val="000000"/>
+        </w:rPr>
+        <w:t>Searchquake</w:t>
+      </w:r>
+      <w:proofErr w:type="spellEnd"/>
+      <w:r>
+        <w:rPr>
+          <w:rFonts w:eastAsia="Times New Roman" w:cs="Times New Roman"/>
+          <w:color w:val="000000"/>
+        </w:rPr>
+        <w:t xml:space="preserve"> to explore earthquake data.</w:t>
       </w:r>
     </w:p>
     <w:p>
@@ -584,7 +617,23 @@
           <w:color w:val="000000"/>
         </w:rPr>
         <w:tab/>
-        <w:t>Type “Printby” to print earthquake events sorted by some field</w:t>
+        <w:t>Type “</w:t>
+      </w:r>
+      <w:proofErr w:type="spellStart"/>
+      <w:r>
+        <w:rPr>
+          <w:rFonts w:eastAsia="Times New Roman" w:cs="Times New Roman"/>
+          <w:color w:val="000000"/>
+        </w:rPr>
+        <w:t>Printby</w:t>
+      </w:r>
+      <w:proofErr w:type="spellEnd"/>
+      <w:r>
+        <w:rPr>
+          <w:rFonts w:eastAsia="Times New Roman" w:cs="Times New Roman"/>
+          <w:color w:val="000000"/>
+        </w:rPr>
+        <w:t>” to print earthquake events sorted by some field</w:t>
       </w:r>
     </w:p>
     <w:p>
@@ -617,6 +666,29 @@
           <w:color w:val="000000"/>
         </w:rPr>
       </w:pPr>
+      <w:r>
+        <w:rPr>
+          <w:rFonts w:eastAsia="Times New Roman" w:cs="Times New Roman"/>
+          <w:color w:val="000000"/>
+        </w:rPr>
+        <w:t>UC-U-6</w:t>
+      </w:r>
+      <w:r>
+        <w:rPr>
+          <w:rFonts w:eastAsia="Times New Roman" w:cs="Times New Roman"/>
+          <w:color w:val="000000"/>
+        </w:rPr>
+        <w:tab/>
+        <w:t>Type “Exit” to end the application</w:t>
+      </w:r>
+    </w:p>
+    <w:p>
+      <w:pPr>
+        <w:rPr>
+          <w:rFonts w:eastAsia="Times New Roman" w:cs="Times New Roman"/>
+          <w:color w:val="000000"/>
+        </w:rPr>
+      </w:pPr>
     </w:p>
     <w:p>
       <w:pPr>
@@ -742,6 +814,7 @@
           <w:color w:val="000000"/>
         </w:rPr>
       </w:pPr>
+      <w:proofErr w:type="spellStart"/>
       <w:r>
         <w:rPr>
           <w:rFonts w:eastAsia="Times New Roman" w:cs="Times New Roman"/>
@@ -749,6 +822,7 @@
         </w:rPr>
         <w:t>Command.Help</w:t>
       </w:r>
+      <w:proofErr w:type="spellEnd"/>
       <w:r>
         <w:rPr>
           <w:rFonts w:eastAsia="Times New Roman" w:cs="Times New Roman"/>
@@ -791,15 +865,7 @@
           <w:b/>
           <w:color w:val="000000"/>
         </w:rPr>
-        <w:t>UC-U-2</w:t>
-      </w:r>
-      <w:r>
-        <w:rPr>
-          <w:rFonts w:eastAsia="Times New Roman" w:cs="Times New Roman"/>
-          <w:b/>
-          <w:color w:val="000000"/>
-        </w:rPr>
-        <w:t>: Summary Command</w:t>
+        <w:t>UC-U-2: Summary Command</w:t>
       </w:r>
     </w:p>
     <w:p>
@@ -866,20 +932,46 @@
           <w:color w:val="000000"/>
         </w:rPr>
       </w:pPr>
-      <w:r>
-        <w:rPr>
-          <w:rFonts w:eastAsia="Times New Roman" w:cs="Times New Roman"/>
-          <w:color w:val="000000"/>
-        </w:rPr>
+      <w:proofErr w:type="spellStart"/>
+      <w:r>
+        <w:rPr>
+          <w:rFonts w:eastAsia="Times New Roman" w:cs="Times New Roman"/>
+          <w:color w:val="000000"/>
+        </w:rPr>
+        <w:lastRenderedPageBreak/>
         <w:t>Command.Summary</w:t>
       </w:r>
+      <w:proofErr w:type="spellEnd"/>
       <w:r>
         <w:rPr>
           <w:rFonts w:eastAsia="Times New Roman" w:cs="Times New Roman"/>
           <w:color w:val="000000"/>
         </w:rPr>
         <w:tab/>
-        <w:t>If the user enters summary, it will print the arrayList’s toString that summarizes the data</w:t>
+        <w:t>If the user en</w:t>
+      </w:r>
+      <w:r>
+        <w:rPr>
+          <w:rFonts w:eastAsia="Times New Roman" w:cs="Times New Roman"/>
+          <w:color w:val="000000"/>
+        </w:rPr>
+        <w:t xml:space="preserve">ters summary, it will print a summary of our </w:t>
+      </w:r>
+      <w:proofErr w:type="spellStart"/>
+      <w:r>
+        <w:rPr>
+          <w:rFonts w:eastAsia="Times New Roman" w:cs="Times New Roman"/>
+          <w:color w:val="000000"/>
+        </w:rPr>
+        <w:t>EarthquakeCollection’s</w:t>
+      </w:r>
+      <w:proofErr w:type="spellEnd"/>
+      <w:r>
+        <w:rPr>
+          <w:rFonts w:eastAsia="Times New Roman" w:cs="Times New Roman"/>
+          <w:color w:val="000000"/>
+        </w:rPr>
+        <w:t xml:space="preserve"> data</w:t>
       </w:r>
     </w:p>
     <w:p>
@@ -908,6 +1000,8 @@
         </w:rPr>
         <w:t>UC-U-3: Print Command</w:t>
       </w:r>
+      <w:bookmarkStart w:id="0" w:name="_GoBack"/>
+      <w:bookmarkEnd w:id="0"/>
     </w:p>
     <w:p>
       <w:pPr>
@@ -950,6 +1044,7 @@
           <w:color w:val="000000"/>
         </w:rPr>
       </w:pPr>
+      <w:proofErr w:type="spellStart"/>
       <w:r>
         <w:rPr>
           <w:rFonts w:eastAsia="Times New Roman" w:cs="Times New Roman"/>
@@ -957,13 +1052,28 @@
         </w:rPr>
         <w:t>Command.Print</w:t>
       </w:r>
+      <w:proofErr w:type="spellEnd"/>
       <w:r>
         <w:rPr>
           <w:rFonts w:eastAsia="Times New Roman" w:cs="Times New Roman"/>
           <w:color w:val="000000"/>
         </w:rPr>
         <w:tab/>
-        <w:t>If the user enters Print, it will print out the toString for every earthquake.</w:t>
+        <w:t xml:space="preserve">If the user enters Print, it will print out the </w:t>
+      </w:r>
+      <w:r>
+        <w:rPr>
+          <w:rFonts w:eastAsia="Times New Roman" w:cs="Times New Roman"/>
+          <w:color w:val="000000"/>
+        </w:rPr>
+        <w:t>information</w:t>
+      </w:r>
+      <w:r>
+        <w:rPr>
+          <w:rFonts w:eastAsia="Times New Roman" w:cs="Times New Roman"/>
+          <w:color w:val="000000"/>
+        </w:rPr>
+        <w:t xml:space="preserve"> for every earthquake.</w:t>
       </w:r>
     </w:p>
     <w:p>
@@ -998,7 +1108,25 @@
           <w:b/>
           <w:color w:val="000000"/>
         </w:rPr>
-        <w:t>UC-U-4: PrintBy Command</w:t>
+        <w:t xml:space="preserve">UC-U-4: </w:t>
+      </w:r>
+      <w:proofErr w:type="spellStart"/>
+      <w:r>
+        <w:rPr>
+          <w:rFonts w:eastAsia="Times New Roman" w:cs="Times New Roman"/>
+          <w:b/>
+          <w:color w:val="000000"/>
+        </w:rPr>
+        <w:t>PrintBy</w:t>
+      </w:r>
+      <w:proofErr w:type="spellEnd"/>
+      <w:r>
+        <w:rPr>
+          <w:rFonts w:eastAsia="Times New Roman" w:cs="Times New Roman"/>
+          <w:b/>
+          <w:color w:val="000000"/>
+        </w:rPr>
+        <w:t xml:space="preserve"> Command</w:t>
       </w:r>
     </w:p>
     <w:p>
@@ -1028,24 +1156,48 @@
           <w:rFonts w:eastAsia="Times New Roman" w:cs="Times New Roman"/>
           <w:color w:val="000000"/>
         </w:rPr>
-        <w:t>Typing PrintBy print out all of the earthquake events sorted by some field</w:t>
-      </w:r>
-    </w:p>
-    <w:p>
-      <w:pPr>
-        <w:rPr>
-          <w:rFonts w:eastAsia="Times New Roman" w:cs="Times New Roman"/>
-          <w:color w:val="000000"/>
-        </w:rPr>
-      </w:pPr>
-    </w:p>
-    <w:p>
-      <w:pPr>
-        <w:rPr>
-          <w:rFonts w:eastAsia="Times New Roman" w:cs="Times New Roman"/>
-          <w:color w:val="000000"/>
-        </w:rPr>
-      </w:pPr>
+        <w:t xml:space="preserve">Typing </w:t>
+      </w:r>
+      <w:proofErr w:type="spellStart"/>
+      <w:r>
+        <w:rPr>
+          <w:rFonts w:eastAsia="Times New Roman" w:cs="Times New Roman"/>
+          <w:color w:val="000000"/>
+        </w:rPr>
+        <w:t>PrintBy</w:t>
+      </w:r>
+      <w:proofErr w:type="spellEnd"/>
+      <w:r>
+        <w:rPr>
+          <w:rFonts w:eastAsia="Times New Roman" w:cs="Times New Roman"/>
+          <w:color w:val="000000"/>
+        </w:rPr>
+        <w:t>___</w:t>
+      </w:r>
+      <w:r>
+        <w:rPr>
+          <w:rFonts w:eastAsia="Times New Roman" w:cs="Times New Roman"/>
+          <w:color w:val="000000"/>
+        </w:rPr>
+        <w:t xml:space="preserve"> print out all of the earthquake events sorted by some field</w:t>
+      </w:r>
+    </w:p>
+    <w:p>
+      <w:pPr>
+        <w:rPr>
+          <w:rFonts w:eastAsia="Times New Roman" w:cs="Times New Roman"/>
+          <w:color w:val="000000"/>
+        </w:rPr>
+      </w:pPr>
+    </w:p>
+    <w:p>
+      <w:pPr>
+        <w:rPr>
+          <w:rFonts w:eastAsia="Times New Roman" w:cs="Times New Roman"/>
+          <w:color w:val="000000"/>
+        </w:rPr>
+      </w:pPr>
+      <w:proofErr w:type="spellStart"/>
       <w:r>
         <w:rPr>
           <w:rFonts w:eastAsia="Times New Roman" w:cs="Times New Roman"/>
@@ -1060,13 +1212,37 @@
         </w:rPr>
         <w:t>By</w:t>
       </w:r>
+      <w:proofErr w:type="spellEnd"/>
+      <w:r>
+        <w:rPr>
+          <w:rFonts w:eastAsia="Times New Roman" w:cs="Times New Roman"/>
+          <w:color w:val="000000"/>
+        </w:rPr>
+        <w:t>__</w:t>
+      </w:r>
       <w:r>
         <w:rPr>
           <w:rFonts w:eastAsia="Times New Roman" w:cs="Times New Roman"/>
           <w:color w:val="000000"/>
         </w:rPr>
         <w:tab/>
-        <w:t>If the user enters PrintBy__, use a comparator to print out the earthquake</w:t>
+        <w:t xml:space="preserve">If the user enters </w:t>
+      </w:r>
+      <w:proofErr w:type="spellStart"/>
+      <w:r>
+        <w:rPr>
+          <w:rFonts w:eastAsia="Times New Roman" w:cs="Times New Roman"/>
+          <w:color w:val="000000"/>
+        </w:rPr>
+        <w:t>PrintBy</w:t>
+      </w:r>
+      <w:proofErr w:type="spellEnd"/>
+      <w:r>
+        <w:rPr>
+          <w:rFonts w:eastAsia="Times New Roman" w:cs="Times New Roman"/>
+          <w:color w:val="000000"/>
+        </w:rPr>
+        <w:t>__, use a comparator to print out the earthquake</w:t>
       </w:r>
     </w:p>
     <w:p>
@@ -1121,7 +1297,25 @@
           <w:b/>
           <w:color w:val="000000"/>
         </w:rPr>
-        <w:t>UC-U-5: SearchBy Command</w:t>
+        <w:t xml:space="preserve">UC-U-5: </w:t>
+      </w:r>
+      <w:proofErr w:type="spellStart"/>
+      <w:r>
+        <w:rPr>
+          <w:rFonts w:eastAsia="Times New Roman" w:cs="Times New Roman"/>
+          <w:b/>
+          <w:color w:val="000000"/>
+        </w:rPr>
+        <w:t>SearchBy</w:t>
+      </w:r>
+      <w:proofErr w:type="spellEnd"/>
+      <w:r>
+        <w:rPr>
+          <w:rFonts w:eastAsia="Times New Roman" w:cs="Times New Roman"/>
+          <w:b/>
+          <w:color w:val="000000"/>
+        </w:rPr>
+        <w:t xml:space="preserve"> Command</w:t>
       </w:r>
     </w:p>
     <w:p>
@@ -1162,6 +1356,7 @@
           <w:color w:val="000000"/>
         </w:rPr>
       </w:pPr>
+      <w:proofErr w:type="spellStart"/>
       <w:r>
         <w:rPr>
           <w:rFonts w:eastAsia="Times New Roman" w:cs="Times New Roman"/>
@@ -1169,13 +1364,37 @@
         </w:rPr>
         <w:t>Command.SearchBy</w:t>
       </w:r>
+      <w:proofErr w:type="spellEnd"/>
+      <w:r>
+        <w:rPr>
+          <w:rFonts w:eastAsia="Times New Roman" w:cs="Times New Roman"/>
+          <w:color w:val="000000"/>
+        </w:rPr>
+        <w:t>_</w:t>
+      </w:r>
       <w:r>
         <w:rPr>
           <w:rFonts w:eastAsia="Times New Roman" w:cs="Times New Roman"/>
           <w:color w:val="000000"/>
         </w:rPr>
         <w:tab/>
-        <w:t xml:space="preserve">If the user enters SearchBy__, we take the string as an argument, </w:t>
+        <w:t xml:space="preserve">If the user enters </w:t>
+      </w:r>
+      <w:proofErr w:type="spellStart"/>
+      <w:r>
+        <w:rPr>
+          <w:rFonts w:eastAsia="Times New Roman" w:cs="Times New Roman"/>
+          <w:color w:val="000000"/>
+        </w:rPr>
+        <w:t>SearchBy</w:t>
+      </w:r>
+      <w:proofErr w:type="spellEnd"/>
+      <w:r>
+        <w:rPr>
+          <w:rFonts w:eastAsia="Times New Roman" w:cs="Times New Roman"/>
+          <w:color w:val="000000"/>
+        </w:rPr>
+        <w:t xml:space="preserve">__, we take the string as an argument, </w:t>
       </w:r>
     </w:p>
     <w:p>
@@ -1249,7 +1468,23 @@
           <w:color w:val="000000"/>
         </w:rPr>
         <w:tab/>
-        <w:t>First define the arrayLists, then loop through the earthquakes, and if it</w:t>
+        <w:t xml:space="preserve">First define the </w:t>
+      </w:r>
+      <w:proofErr w:type="spellStart"/>
+      <w:r>
+        <w:rPr>
+          <w:rFonts w:eastAsia="Times New Roman" w:cs="Times New Roman"/>
+          <w:color w:val="000000"/>
+        </w:rPr>
+        <w:t>arrayLists</w:t>
+      </w:r>
+      <w:proofErr w:type="spellEnd"/>
+      <w:r>
+        <w:rPr>
+          <w:rFonts w:eastAsia="Times New Roman" w:cs="Times New Roman"/>
+          <w:color w:val="000000"/>
+        </w:rPr>
+        <w:t>, then loop through the earthquakes, and if it</w:t>
       </w:r>
     </w:p>
     <w:p>
@@ -1316,10 +1551,110 @@
           <w:color w:val="000000"/>
         </w:rPr>
         <w:tab/>
-        <w:t xml:space="preserve">the user invokes the command incorrectly. </w:t>
-      </w:r>
-      <w:bookmarkStart w:id="0" w:name="_GoBack"/>
-      <w:bookmarkEnd w:id="0"/>
+      </w:r>
+      <w:proofErr w:type="gramStart"/>
+      <w:r>
+        <w:rPr>
+          <w:rFonts w:eastAsia="Times New Roman" w:cs="Times New Roman"/>
+          <w:color w:val="000000"/>
+        </w:rPr>
+        <w:t>the</w:t>
+      </w:r>
+      <w:proofErr w:type="gramEnd"/>
+      <w:r>
+        <w:rPr>
+          <w:rFonts w:eastAsia="Times New Roman" w:cs="Times New Roman"/>
+          <w:color w:val="000000"/>
+        </w:rPr>
+        <w:t xml:space="preserve"> user invokes the command incorrectly. </w:t>
+      </w:r>
+    </w:p>
+    <w:p>
+      <w:pPr>
+        <w:rPr>
+          <w:rFonts w:eastAsia="Times New Roman" w:cs="Times New Roman"/>
+          <w:color w:val="000000"/>
+        </w:rPr>
+      </w:pPr>
+    </w:p>
+    <w:p>
+      <w:pPr>
+        <w:rPr>
+          <w:rFonts w:eastAsia="Times New Roman" w:cs="Times New Roman"/>
+          <w:b/>
+          <w:color w:val="000000"/>
+        </w:rPr>
+      </w:pPr>
+      <w:r>
+        <w:rPr>
+          <w:rFonts w:eastAsia="Times New Roman" w:cs="Times New Roman"/>
+          <w:b/>
+          <w:color w:val="000000"/>
+        </w:rPr>
+        <w:t>UC-U-6: Exit</w:t>
+      </w:r>
+      <w:r>
+        <w:rPr>
+          <w:rFonts w:eastAsia="Times New Roman" w:cs="Times New Roman"/>
+          <w:b/>
+          <w:color w:val="000000"/>
+        </w:rPr>
+        <w:t xml:space="preserve"> Command</w:t>
+      </w:r>
+    </w:p>
+    <w:p>
+      <w:pPr>
+        <w:rPr>
+          <w:rFonts w:eastAsia="Times New Roman" w:cs="Times New Roman"/>
+          <w:color w:val="000000"/>
+        </w:rPr>
+      </w:pPr>
+      <w:r>
+        <w:rPr>
+          <w:rFonts w:eastAsia="Times New Roman" w:cs="Times New Roman"/>
+          <w:b/>
+          <w:color w:val="000000"/>
+        </w:rPr>
+        <w:t xml:space="preserve">Description: </w:t>
+      </w:r>
+      <w:r>
+        <w:rPr>
+          <w:rFonts w:eastAsia="Times New Roman" w:cs="Times New Roman"/>
+          <w:color w:val="000000"/>
+        </w:rPr>
+        <w:t xml:space="preserve">Allows the user to </w:t>
+      </w:r>
+      <w:r>
+        <w:rPr>
+          <w:rFonts w:eastAsia="Times New Roman" w:cs="Times New Roman"/>
+          <w:color w:val="000000"/>
+        </w:rPr>
+        <w:t xml:space="preserve">exit the application </w:t>
+      </w:r>
+      <w:proofErr w:type="spellStart"/>
+      <w:r>
+        <w:rPr>
+          <w:rFonts w:eastAsia="Times New Roman" w:cs="Times New Roman"/>
+          <w:color w:val="000000"/>
+        </w:rPr>
+        <w:t>whent</w:t>
+      </w:r>
+      <w:proofErr w:type="spellEnd"/>
+      <w:r>
+        <w:rPr>
+          <w:rFonts w:eastAsia="Times New Roman" w:cs="Times New Roman"/>
+          <w:color w:val="000000"/>
+        </w:rPr>
+        <w:t xml:space="preserve"> hey are finished</w:t>
+      </w:r>
+    </w:p>
+    <w:p>
+      <w:pPr>
+        <w:rPr>
+          <w:rFonts w:eastAsia="Times New Roman" w:cs="Times New Roman"/>
+          <w:color w:val="000000"/>
+        </w:rPr>
+      </w:pPr>
     </w:p>
     <w:p>
       <w:pPr>
@@ -1329,35 +1664,873 @@
           <w:color w:val="000000"/>
         </w:rPr>
       </w:pPr>
+      <w:proofErr w:type="spellStart"/>
+      <w:r>
+        <w:rPr>
+          <w:rFonts w:eastAsia="Times New Roman" w:cs="Times New Roman"/>
+          <w:color w:val="000000"/>
+        </w:rPr>
+        <w:t>Command.Exit</w:t>
+      </w:r>
+      <w:proofErr w:type="spellEnd"/>
       <w:r>
         <w:rPr>
           <w:rFonts w:eastAsia="Times New Roman" w:cs="Times New Roman"/>
           <w:color w:val="000000"/>
         </w:rPr>
         <w:tab/>
-      </w:r>
-      <w:r>
-        <w:rPr>
-          <w:rFonts w:eastAsia="Times New Roman" w:cs="Times New Roman"/>
-          <w:color w:val="000000"/>
-        </w:rPr>
-        <w:tab/>
-      </w:r>
-    </w:p>
-    <w:p>
-      <w:pPr>
-        <w:rPr>
-          <w:rFonts w:eastAsia="Times New Roman" w:cs="Times New Roman"/>
-        </w:rPr>
-      </w:pPr>
-    </w:p>
-    <w:p>
-      <w:pPr>
-        <w:rPr>
-          <w:rFonts w:eastAsia="Times New Roman" w:cs="Times New Roman"/>
-        </w:rPr>
-      </w:pPr>
-    </w:p>
+        <w:t>If</w:t>
+      </w:r>
+      <w:r>
+        <w:rPr>
+          <w:rFonts w:eastAsia="Times New Roman" w:cs="Times New Roman"/>
+          <w:color w:val="000000"/>
+        </w:rPr>
+        <w:t xml:space="preserve"> the user types exit, the while loop will end and they will be unable to enter any more commands.</w:t>
+      </w:r>
+    </w:p>
+    <w:p>
+      <w:pPr>
+        <w:rPr>
+          <w:rFonts w:eastAsia="Times New Roman" w:cs="Times New Roman"/>
+          <w:color w:val="000000"/>
+        </w:rPr>
+      </w:pPr>
+      <w:r>
+        <w:rPr>
+          <w:rFonts w:eastAsia="Times New Roman" w:cs="Times New Roman"/>
+          <w:color w:val="000000"/>
+        </w:rPr>
+        <w:t xml:space="preserve">. </w:t>
+      </w:r>
+    </w:p>
+    <w:p>
+      <w:pPr>
+        <w:rPr>
+          <w:rFonts w:eastAsia="Times New Roman" w:cs="Times New Roman"/>
+          <w:color w:val="000000"/>
+        </w:rPr>
+      </w:pPr>
+    </w:p>
+    <w:p>
+      <w:pPr>
+        <w:rPr>
+          <w:rFonts w:eastAsia="Times New Roman" w:cs="Times New Roman"/>
+          <w:color w:val="000000"/>
+        </w:rPr>
+      </w:pPr>
+    </w:p>
+    <w:p>
+      <w:pPr>
+        <w:rPr>
+          <w:rFonts w:eastAsia="Times New Roman" w:cs="Times New Roman"/>
+          <w:color w:val="000000"/>
+        </w:rPr>
+      </w:pPr>
+      <w:r>
+        <w:rPr>
+          <w:rFonts w:eastAsia="Times New Roman" w:cs="Times New Roman"/>
+          <w:color w:val="000000"/>
+        </w:rPr>
+        <w:t>Main Class:</w:t>
+      </w:r>
+    </w:p>
+    <w:p>
+      <w:pPr>
+        <w:rPr>
+          <w:rFonts w:eastAsia="Times New Roman" w:cs="Times New Roman"/>
+          <w:color w:val="000000"/>
+        </w:rPr>
+      </w:pPr>
+    </w:p>
+    <w:p>
+      <w:pPr>
+        <w:rPr>
+          <w:rFonts w:eastAsia="Times New Roman" w:cs="Times New Roman"/>
+          <w:color w:val="000000"/>
+        </w:rPr>
+      </w:pPr>
+      <w:r>
+        <w:rPr>
+          <w:rFonts w:eastAsia="Times New Roman" w:cs="Times New Roman"/>
+          <w:color w:val="000000"/>
+        </w:rPr>
+        <w:t>Main method: We start a while loop that asks the user for inputs in the console continually until they exit out of it. It looks at what the user types, ignoring capitalization, and executes the correct method. If the command does not exist, it will tell the user that and tell them to look at the help command for a list of all commands.</w:t>
+      </w:r>
+    </w:p>
+    <w:p>
+      <w:pPr>
+        <w:rPr>
+          <w:rFonts w:eastAsia="Times New Roman" w:cs="Times New Roman"/>
+          <w:color w:val="000000"/>
+        </w:rPr>
+      </w:pPr>
+    </w:p>
+    <w:p>
+      <w:pPr>
+        <w:rPr>
+          <w:rFonts w:eastAsia="Times New Roman" w:cs="Times New Roman"/>
+          <w:color w:val="000000"/>
+        </w:rPr>
+      </w:pPr>
+      <w:r>
+        <w:rPr>
+          <w:rFonts w:eastAsia="Times New Roman" w:cs="Times New Roman"/>
+          <w:color w:val="000000"/>
+        </w:rPr>
+        <w:t>Earthquake Class:</w:t>
+      </w:r>
+    </w:p>
+    <w:p>
+      <w:pPr>
+        <w:rPr>
+          <w:rFonts w:eastAsia="Times New Roman" w:cs="Times New Roman"/>
+          <w:color w:val="000000"/>
+        </w:rPr>
+      </w:pPr>
+    </w:p>
+    <w:p>
+      <w:pPr>
+        <w:rPr>
+          <w:rFonts w:eastAsia="Times New Roman" w:cs="Times New Roman"/>
+          <w:color w:val="000000"/>
+        </w:rPr>
+      </w:pPr>
+      <w:r>
+        <w:rPr>
+          <w:rFonts w:eastAsia="Times New Roman" w:cs="Times New Roman"/>
+          <w:color w:val="000000"/>
+        </w:rPr>
+        <w:t>Earthquake Constructor: Takes 22 variables that describe the earthquake and creates an object with those variables.</w:t>
+      </w:r>
+    </w:p>
+    <w:p>
+      <w:pPr>
+        <w:rPr>
+          <w:rFonts w:eastAsia="Times New Roman" w:cs="Times New Roman"/>
+          <w:color w:val="000000"/>
+        </w:rPr>
+      </w:pPr>
+    </w:p>
+    <w:p>
+      <w:pPr>
+        <w:rPr>
+          <w:rFonts w:eastAsia="Times New Roman" w:cs="Times New Roman"/>
+          <w:color w:val="000000"/>
+        </w:rPr>
+      </w:pPr>
+      <w:r>
+        <w:rPr>
+          <w:rFonts w:eastAsia="Times New Roman" w:cs="Times New Roman"/>
+          <w:color w:val="000000"/>
+        </w:rPr>
+        <w:lastRenderedPageBreak/>
+        <w:t>Getters for every variable: Can be called to get that value in the correct data type for the earthquake object</w:t>
+      </w:r>
+    </w:p>
+    <w:p>
+      <w:pPr>
+        <w:rPr>
+          <w:rFonts w:eastAsia="Times New Roman" w:cs="Times New Roman"/>
+          <w:color w:val="000000"/>
+        </w:rPr>
+      </w:pPr>
+    </w:p>
+    <w:p>
+      <w:pPr>
+        <w:rPr>
+          <w:rFonts w:eastAsia="Times New Roman" w:cs="Times New Roman"/>
+          <w:color w:val="000000"/>
+        </w:rPr>
+      </w:pPr>
+      <w:proofErr w:type="spellStart"/>
+      <w:proofErr w:type="gramStart"/>
+      <w:r>
+        <w:rPr>
+          <w:rFonts w:eastAsia="Times New Roman" w:cs="Times New Roman"/>
+          <w:color w:val="000000"/>
+        </w:rPr>
+        <w:t>toString</w:t>
+      </w:r>
+      <w:proofErr w:type="spellEnd"/>
+      <w:proofErr w:type="gramEnd"/>
+      <w:r>
+        <w:rPr>
+          <w:rFonts w:eastAsia="Times New Roman" w:cs="Times New Roman"/>
+          <w:color w:val="000000"/>
+        </w:rPr>
+        <w:t xml:space="preserve"> override: override the basic to string of the object and prints out a custom string that lists all of the variables of that earthquake</w:t>
+      </w:r>
+    </w:p>
+    <w:p>
+      <w:pPr>
+        <w:rPr>
+          <w:rFonts w:eastAsia="Times New Roman" w:cs="Times New Roman"/>
+          <w:color w:val="000000"/>
+        </w:rPr>
+      </w:pPr>
+    </w:p>
+    <w:p>
+      <w:pPr>
+        <w:rPr>
+          <w:rFonts w:eastAsia="Times New Roman" w:cs="Times New Roman"/>
+          <w:color w:val="000000"/>
+        </w:rPr>
+      </w:pPr>
+      <w:r>
+        <w:rPr>
+          <w:rFonts w:eastAsia="Times New Roman" w:cs="Times New Roman"/>
+          <w:color w:val="000000"/>
+        </w:rPr>
+        <w:t>Comparators for Location, Date, and Status</w:t>
+      </w:r>
+      <w:r>
+        <w:rPr>
+          <w:rFonts w:eastAsia="Times New Roman" w:cs="Times New Roman"/>
+          <w:color w:val="000000"/>
+        </w:rPr>
+        <w:t xml:space="preserve"> (strings)</w:t>
+      </w:r>
+      <w:r>
+        <w:rPr>
+          <w:rFonts w:eastAsia="Times New Roman" w:cs="Times New Roman"/>
+          <w:color w:val="000000"/>
+        </w:rPr>
+        <w:t>: These comparators takes in string inputs, normalize them to all uppercase and in the return they are evaluated with a .</w:t>
+      </w:r>
+      <w:proofErr w:type="spellStart"/>
+      <w:proofErr w:type="gramStart"/>
+      <w:r>
+        <w:rPr>
+          <w:rFonts w:eastAsia="Times New Roman" w:cs="Times New Roman"/>
+          <w:color w:val="000000"/>
+        </w:rPr>
+        <w:t>compareTo</w:t>
+      </w:r>
+      <w:proofErr w:type="spellEnd"/>
+      <w:r>
+        <w:rPr>
+          <w:rFonts w:eastAsia="Times New Roman" w:cs="Times New Roman"/>
+          <w:color w:val="000000"/>
+        </w:rPr>
+        <w:t>(</w:t>
+      </w:r>
+      <w:proofErr w:type="gramEnd"/>
+      <w:r>
+        <w:rPr>
+          <w:rFonts w:eastAsia="Times New Roman" w:cs="Times New Roman"/>
+          <w:color w:val="000000"/>
+        </w:rPr>
+        <w:t xml:space="preserve">) function. </w:t>
+      </w:r>
+      <w:r>
+        <w:rPr>
+          <w:rFonts w:eastAsia="Times New Roman" w:cs="Times New Roman"/>
+          <w:color w:val="000000"/>
+        </w:rPr>
+        <w:t>The comparator is then called in the main file with the user input, and the array list is sorted and returns it to the console.</w:t>
+      </w:r>
+    </w:p>
+    <w:p>
+      <w:pPr>
+        <w:rPr>
+          <w:rFonts w:eastAsia="Times New Roman" w:cs="Times New Roman"/>
+          <w:color w:val="000000"/>
+        </w:rPr>
+      </w:pPr>
+    </w:p>
+    <w:p>
+      <w:pPr>
+        <w:rPr>
+          <w:rFonts w:eastAsia="Times New Roman" w:cs="Times New Roman"/>
+          <w:color w:val="000000"/>
+        </w:rPr>
+      </w:pPr>
+      <w:r>
+        <w:rPr>
+          <w:rFonts w:eastAsia="Times New Roman" w:cs="Times New Roman"/>
+          <w:color w:val="000000"/>
+        </w:rPr>
+        <w:t>Comparators for Depth, Magnitude</w:t>
+      </w:r>
+      <w:r>
+        <w:rPr>
+          <w:rFonts w:eastAsia="Times New Roman" w:cs="Times New Roman"/>
+          <w:color w:val="000000"/>
+        </w:rPr>
+        <w:t xml:space="preserve"> (doubles)</w:t>
+      </w:r>
+      <w:r>
+        <w:rPr>
+          <w:rFonts w:eastAsia="Times New Roman" w:cs="Times New Roman"/>
+          <w:color w:val="000000"/>
+        </w:rPr>
+        <w:t xml:space="preserve">: </w:t>
+      </w:r>
+      <w:r>
+        <w:rPr>
+          <w:rFonts w:eastAsia="Times New Roman" w:cs="Times New Roman"/>
+          <w:color w:val="000000"/>
+        </w:rPr>
+        <w:t>These comparators take numerical inputs and evaluate them with a logical statement. Then, they out</w:t>
+      </w:r>
+      <w:r>
+        <w:rPr>
+          <w:rFonts w:eastAsia="Times New Roman" w:cs="Times New Roman"/>
+          <w:color w:val="000000"/>
+        </w:rPr>
+        <w:t>put</w:t>
+      </w:r>
+      <w:r>
+        <w:rPr>
+          <w:rFonts w:eastAsia="Times New Roman" w:cs="Times New Roman"/>
+          <w:color w:val="000000"/>
+        </w:rPr>
+        <w:t xml:space="preserve"> either a -1, 1 or 0. The comparator is then called in the main file with the user input, and the array list is sorted and returns it to the console. </w:t>
+      </w:r>
+    </w:p>
+    <w:p>
+      <w:pPr>
+        <w:rPr>
+          <w:rFonts w:eastAsia="Times New Roman" w:cs="Times New Roman"/>
+          <w:color w:val="000000"/>
+        </w:rPr>
+      </w:pPr>
+    </w:p>
+    <w:p>
+      <w:pPr>
+        <w:rPr>
+          <w:rFonts w:eastAsia="Times New Roman" w:cs="Times New Roman"/>
+          <w:color w:val="000000"/>
+        </w:rPr>
+      </w:pPr>
+      <w:r>
+        <w:rPr>
+          <w:rFonts w:eastAsia="Times New Roman" w:cs="Times New Roman"/>
+          <w:color w:val="000000"/>
+        </w:rPr>
+        <w:t>Earthquake Collection:</w:t>
+      </w:r>
+    </w:p>
+    <w:p>
+      <w:pPr>
+        <w:rPr>
+          <w:rFonts w:eastAsia="Times New Roman" w:cs="Times New Roman"/>
+          <w:color w:val="000000"/>
+        </w:rPr>
+      </w:pPr>
+    </w:p>
+    <w:p>
+      <w:pPr>
+        <w:rPr>
+          <w:rFonts w:eastAsia="Times New Roman" w:cs="Times New Roman"/>
+          <w:color w:val="000000"/>
+        </w:rPr>
+      </w:pPr>
+      <w:proofErr w:type="spellStart"/>
+      <w:proofErr w:type="gramStart"/>
+      <w:r>
+        <w:rPr>
+          <w:rFonts w:eastAsia="Times New Roman" w:cs="Times New Roman"/>
+          <w:color w:val="000000"/>
+        </w:rPr>
+        <w:t>arrayListtoString</w:t>
+      </w:r>
+      <w:proofErr w:type="spellEnd"/>
+      <w:proofErr w:type="gramEnd"/>
+      <w:r>
+        <w:rPr>
+          <w:rFonts w:eastAsia="Times New Roman" w:cs="Times New Roman"/>
+          <w:color w:val="000000"/>
+        </w:rPr>
+        <w:t xml:space="preserve"> Method: this takes all of the data from our </w:t>
+      </w:r>
+      <w:proofErr w:type="spellStart"/>
+      <w:r>
+        <w:rPr>
+          <w:rFonts w:eastAsia="Times New Roman" w:cs="Times New Roman"/>
+          <w:color w:val="000000"/>
+        </w:rPr>
+        <w:t>arraylist</w:t>
+      </w:r>
+      <w:proofErr w:type="spellEnd"/>
+      <w:r>
+        <w:rPr>
+          <w:rFonts w:eastAsia="Times New Roman" w:cs="Times New Roman"/>
+          <w:color w:val="000000"/>
+        </w:rPr>
+        <w:t xml:space="preserve"> of earthquakes, and takes the size, date range, latitude and longitude range, average depth, average magnitude, magnitude types, average number of stations contributing, average gap between stations, amount of earthquakes vs mining blasts, and amount of automatic statuses vs reviewed. It finds all of these and prints it out as a summary of the earthquake </w:t>
+      </w:r>
+      <w:proofErr w:type="spellStart"/>
+      <w:r>
+        <w:rPr>
+          <w:rFonts w:eastAsia="Times New Roman" w:cs="Times New Roman"/>
+          <w:color w:val="000000"/>
+        </w:rPr>
+        <w:t>arraylist’s</w:t>
+      </w:r>
+      <w:proofErr w:type="spellEnd"/>
+      <w:r>
+        <w:rPr>
+          <w:rFonts w:eastAsia="Times New Roman" w:cs="Times New Roman"/>
+          <w:color w:val="000000"/>
+        </w:rPr>
+        <w:t xml:space="preserve"> data.</w:t>
+      </w:r>
+    </w:p>
+    <w:p>
+      <w:pPr>
+        <w:rPr>
+          <w:rFonts w:eastAsia="Times New Roman" w:cs="Times New Roman"/>
+          <w:color w:val="000000"/>
+        </w:rPr>
+      </w:pPr>
+    </w:p>
+    <w:p>
+      <w:pPr>
+        <w:rPr>
+          <w:rFonts w:eastAsia="Times New Roman" w:cs="Times New Roman"/>
+          <w:color w:val="000000"/>
+        </w:rPr>
+      </w:pPr>
+      <w:proofErr w:type="spellStart"/>
+      <w:r>
+        <w:rPr>
+          <w:rFonts w:eastAsia="Times New Roman" w:cs="Times New Roman"/>
+          <w:color w:val="000000"/>
+        </w:rPr>
+        <w:t>Searchbystatus</w:t>
+      </w:r>
+      <w:proofErr w:type="spellEnd"/>
+      <w:r>
+        <w:rPr>
+          <w:rFonts w:eastAsia="Times New Roman" w:cs="Times New Roman"/>
+          <w:color w:val="000000"/>
+        </w:rPr>
+        <w:t xml:space="preserve">: takes a string argument from the user, looks through every earthquake in our </w:t>
+      </w:r>
+      <w:proofErr w:type="spellStart"/>
+      <w:r>
+        <w:rPr>
+          <w:rFonts w:eastAsia="Times New Roman" w:cs="Times New Roman"/>
+          <w:color w:val="000000"/>
+        </w:rPr>
+        <w:t>arraylist</w:t>
+      </w:r>
+      <w:proofErr w:type="spellEnd"/>
+      <w:r>
+        <w:rPr>
+          <w:rFonts w:eastAsia="Times New Roman" w:cs="Times New Roman"/>
+          <w:color w:val="000000"/>
+        </w:rPr>
+        <w:t xml:space="preserve">. It then uses the get status to check if this earthquake’s status equals our argument. If it does then it adds to an </w:t>
+      </w:r>
+      <w:proofErr w:type="spellStart"/>
+      <w:r>
+        <w:rPr>
+          <w:rFonts w:eastAsia="Times New Roman" w:cs="Times New Roman"/>
+          <w:color w:val="000000"/>
+        </w:rPr>
+        <w:t>arraylist</w:t>
+      </w:r>
+      <w:proofErr w:type="spellEnd"/>
+      <w:r>
+        <w:rPr>
+          <w:rFonts w:eastAsia="Times New Roman" w:cs="Times New Roman"/>
+          <w:color w:val="000000"/>
+        </w:rPr>
+        <w:t xml:space="preserve"> of matching earthquakes and returns it.</w:t>
+      </w:r>
+    </w:p>
+    <w:p>
+      <w:pPr>
+        <w:rPr>
+          <w:rFonts w:eastAsia="Times New Roman" w:cs="Times New Roman"/>
+          <w:color w:val="000000"/>
+        </w:rPr>
+      </w:pPr>
+    </w:p>
+    <w:p>
+      <w:pPr>
+        <w:rPr>
+          <w:rFonts w:eastAsia="Times New Roman" w:cs="Times New Roman"/>
+          <w:color w:val="000000"/>
+        </w:rPr>
+      </w:pPr>
+      <w:proofErr w:type="spellStart"/>
+      <w:r>
+        <w:t>Searchbyplace</w:t>
+      </w:r>
+      <w:proofErr w:type="spellEnd"/>
+      <w:r>
+        <w:t xml:space="preserve">: </w:t>
+      </w:r>
+      <w:r>
+        <w:rPr>
+          <w:rFonts w:eastAsia="Times New Roman" w:cs="Times New Roman"/>
+          <w:color w:val="000000"/>
+        </w:rPr>
+        <w:t xml:space="preserve">takes a string argument from the user, looks through every earthquake in our </w:t>
+      </w:r>
+      <w:proofErr w:type="spellStart"/>
+      <w:r>
+        <w:rPr>
+          <w:rFonts w:eastAsia="Times New Roman" w:cs="Times New Roman"/>
+          <w:color w:val="000000"/>
+        </w:rPr>
+        <w:t>arraylist</w:t>
+      </w:r>
+      <w:proofErr w:type="spellEnd"/>
+      <w:r>
+        <w:rPr>
+          <w:rFonts w:eastAsia="Times New Roman" w:cs="Times New Roman"/>
+          <w:color w:val="000000"/>
+        </w:rPr>
+        <w:t xml:space="preserve">. It then uses the get </w:t>
+      </w:r>
+      <w:r>
+        <w:rPr>
+          <w:rFonts w:eastAsia="Times New Roman" w:cs="Times New Roman"/>
+          <w:color w:val="000000"/>
+        </w:rPr>
+        <w:t>place</w:t>
+      </w:r>
+      <w:r>
+        <w:rPr>
+          <w:rFonts w:eastAsia="Times New Roman" w:cs="Times New Roman"/>
+          <w:color w:val="000000"/>
+        </w:rPr>
+        <w:t xml:space="preserve"> to check if this earthquake’s </w:t>
+      </w:r>
+      <w:r>
+        <w:rPr>
+          <w:rFonts w:eastAsia="Times New Roman" w:cs="Times New Roman"/>
+          <w:color w:val="000000"/>
+        </w:rPr>
+        <w:t>place</w:t>
+      </w:r>
+      <w:r>
+        <w:rPr>
+          <w:rFonts w:eastAsia="Times New Roman" w:cs="Times New Roman"/>
+          <w:color w:val="000000"/>
+        </w:rPr>
+        <w:t xml:space="preserve"> equals our argument. If it does then it adds to an </w:t>
+      </w:r>
+      <w:proofErr w:type="spellStart"/>
+      <w:r>
+        <w:rPr>
+          <w:rFonts w:eastAsia="Times New Roman" w:cs="Times New Roman"/>
+          <w:color w:val="000000"/>
+        </w:rPr>
+        <w:t>arraylist</w:t>
+      </w:r>
+      <w:proofErr w:type="spellEnd"/>
+      <w:r>
+        <w:rPr>
+          <w:rFonts w:eastAsia="Times New Roman" w:cs="Times New Roman"/>
+          <w:color w:val="000000"/>
+        </w:rPr>
+        <w:t xml:space="preserve"> of matching earthquakes and returns it.</w:t>
+      </w:r>
+    </w:p>
+    <w:p>
+      <w:pPr>
+        <w:rPr>
+          <w:rFonts w:eastAsia="Times New Roman" w:cs="Times New Roman"/>
+          <w:color w:val="000000"/>
+        </w:rPr>
+      </w:pPr>
+    </w:p>
+    <w:p>
+      <w:proofErr w:type="spellStart"/>
+      <w:r>
+        <w:t>Searchbymagtype</w:t>
+      </w:r>
+      <w:proofErr w:type="spellEnd"/>
+      <w:r>
+        <w:t xml:space="preserve">: </w:t>
+      </w:r>
+      <w:r>
+        <w:rPr>
+          <w:rFonts w:eastAsia="Times New Roman" w:cs="Times New Roman"/>
+          <w:color w:val="000000"/>
+        </w:rPr>
+        <w:t xml:space="preserve">takes a string argument from the user, looks through every earthquake in our </w:t>
+      </w:r>
+      <w:proofErr w:type="spellStart"/>
+      <w:r>
+        <w:rPr>
+          <w:rFonts w:eastAsia="Times New Roman" w:cs="Times New Roman"/>
+          <w:color w:val="000000"/>
+        </w:rPr>
+        <w:t>arraylist</w:t>
+      </w:r>
+      <w:proofErr w:type="spellEnd"/>
+      <w:r>
+        <w:rPr>
+          <w:rFonts w:eastAsia="Times New Roman" w:cs="Times New Roman"/>
+          <w:color w:val="000000"/>
+        </w:rPr>
+        <w:t xml:space="preserve">. It then uses the get </w:t>
+      </w:r>
+      <w:proofErr w:type="spellStart"/>
+      <w:r>
+        <w:rPr>
+          <w:rFonts w:eastAsia="Times New Roman" w:cs="Times New Roman"/>
+          <w:color w:val="000000"/>
+        </w:rPr>
+        <w:t>magtype</w:t>
+      </w:r>
+      <w:proofErr w:type="spellEnd"/>
+      <w:r>
+        <w:rPr>
+          <w:rFonts w:eastAsia="Times New Roman" w:cs="Times New Roman"/>
+          <w:color w:val="000000"/>
+        </w:rPr>
+        <w:t xml:space="preserve"> to check if this earthquake’s </w:t>
+      </w:r>
+      <w:proofErr w:type="spellStart"/>
+      <w:r>
+        <w:rPr>
+          <w:rFonts w:eastAsia="Times New Roman" w:cs="Times New Roman"/>
+          <w:color w:val="000000"/>
+        </w:rPr>
+        <w:t>magtype</w:t>
+      </w:r>
+      <w:proofErr w:type="spellEnd"/>
+      <w:r>
+        <w:rPr>
+          <w:rFonts w:eastAsia="Times New Roman" w:cs="Times New Roman"/>
+          <w:color w:val="000000"/>
+        </w:rPr>
+        <w:t xml:space="preserve"> equals our argument. If it does then it adds to an </w:t>
+      </w:r>
+      <w:proofErr w:type="spellStart"/>
+      <w:r>
+        <w:rPr>
+          <w:rFonts w:eastAsia="Times New Roman" w:cs="Times New Roman"/>
+          <w:color w:val="000000"/>
+        </w:rPr>
+        <w:t>arraylist</w:t>
+      </w:r>
+      <w:proofErr w:type="spellEnd"/>
+      <w:r>
+        <w:rPr>
+          <w:rFonts w:eastAsia="Times New Roman" w:cs="Times New Roman"/>
+          <w:color w:val="000000"/>
+        </w:rPr>
+        <w:t xml:space="preserve"> of matching earthquakes and returns it.</w:t>
+      </w:r>
+    </w:p>
+    <w:p/>
+    <w:p>
+      <w:proofErr w:type="spellStart"/>
+      <w:r>
+        <w:t>Searchbymag</w:t>
+      </w:r>
+      <w:proofErr w:type="spellEnd"/>
+      <w:r>
+        <w:t xml:space="preserve">: Takes two string arguments and parses them into doubles. We then loop through every earthquake and get its magnitude. We check to see if the earthquake’s mag is in between our two arguments, and if it is then it adds it to the </w:t>
+      </w:r>
+      <w:proofErr w:type="spellStart"/>
+      <w:r>
+        <w:t>arraylist</w:t>
+      </w:r>
+      <w:proofErr w:type="spellEnd"/>
+      <w:r>
+        <w:t xml:space="preserve"> of matching earthquakes and returns it.</w:t>
+      </w:r>
+    </w:p>
+    <w:p/>
+    <w:p>
+      <w:proofErr w:type="spellStart"/>
+      <w:r>
+        <w:t>Searchbydepth</w:t>
+      </w:r>
+      <w:proofErr w:type="spellEnd"/>
+      <w:r>
+        <w:t xml:space="preserve">: Takes two string arguments and parses them into doubles. We then loop through every earthquake and get its </w:t>
+      </w:r>
+      <w:r>
+        <w:t>depth</w:t>
+      </w:r>
+      <w:r>
+        <w:t xml:space="preserve">. We check to see if the earthquake’s </w:t>
+      </w:r>
+      <w:r>
+        <w:t>depth</w:t>
+      </w:r>
+      <w:r>
+        <w:t xml:space="preserve"> is in between our two arguments, and if it is then it adds it to the </w:t>
+      </w:r>
+      <w:proofErr w:type="spellStart"/>
+      <w:r>
+        <w:t>arraylist</w:t>
+      </w:r>
+      <w:proofErr w:type="spellEnd"/>
+      <w:r>
+        <w:t xml:space="preserve"> of matching earthquakes and returns it.</w:t>
+      </w:r>
+    </w:p>
+    <w:p/>
+    <w:p>
+      <w:proofErr w:type="spellStart"/>
+      <w:r>
+        <w:lastRenderedPageBreak/>
+        <w:t>Searchbylocation</w:t>
+      </w:r>
+      <w:proofErr w:type="spellEnd"/>
+      <w:r>
+        <w:t>: Takes four</w:t>
+      </w:r>
+      <w:r>
+        <w:t xml:space="preserve"> string arguments and parses them into doubles. </w:t>
+      </w:r>
+      <w:r>
+        <w:t xml:space="preserve">This is the </w:t>
+      </w:r>
+      <w:proofErr w:type="spellStart"/>
+      <w:r>
+        <w:t>lat</w:t>
+      </w:r>
+      <w:proofErr w:type="spellEnd"/>
+      <w:r>
+        <w:t xml:space="preserve"> 1, long 1, </w:t>
+      </w:r>
+      <w:proofErr w:type="spellStart"/>
+      <w:r>
+        <w:t>lat</w:t>
+      </w:r>
+      <w:proofErr w:type="spellEnd"/>
+      <w:r>
+        <w:t xml:space="preserve"> 2, long 2. </w:t>
+      </w:r>
+      <w:r>
+        <w:t xml:space="preserve">We then loop through every earthquake and get its </w:t>
+      </w:r>
+      <w:r>
+        <w:t>latitude and longitude from our getters</w:t>
+      </w:r>
+      <w:r>
+        <w:t xml:space="preserve">. We check to see if the earthquake’s </w:t>
+      </w:r>
+      <w:proofErr w:type="gramStart"/>
+      <w:r>
+        <w:t xml:space="preserve">latitude </w:t>
+      </w:r>
+      <w:r>
+        <w:t xml:space="preserve"> is</w:t>
+      </w:r>
+      <w:proofErr w:type="gramEnd"/>
+      <w:r>
+        <w:t xml:space="preserve"> in between our two </w:t>
+      </w:r>
+      <w:r>
+        <w:t>given latitudes</w:t>
+      </w:r>
+      <w:r>
+        <w:t>,</w:t>
+      </w:r>
+      <w:r>
+        <w:t xml:space="preserve"> and if it’s two longitudes is in between our two given longitudes. I</w:t>
+      </w:r>
+      <w:r>
+        <w:t xml:space="preserve">f it is then it adds it to the </w:t>
+      </w:r>
+      <w:proofErr w:type="spellStart"/>
+      <w:r>
+        <w:t>arraylist</w:t>
+      </w:r>
+      <w:proofErr w:type="spellEnd"/>
+      <w:r>
+        <w:t xml:space="preserve"> of matching earthquakes and returns it.</w:t>
+      </w:r>
+    </w:p>
+    <w:p/>
+    <w:p>
+      <w:proofErr w:type="spellStart"/>
+      <w:r>
+        <w:t>Searchbydate</w:t>
+      </w:r>
+      <w:proofErr w:type="spellEnd"/>
+      <w:r>
+        <w:t xml:space="preserve">: Takes two string arguments and creates a </w:t>
+      </w:r>
+      <w:proofErr w:type="spellStart"/>
+      <w:r>
+        <w:t>simpledateformat</w:t>
+      </w:r>
+      <w:proofErr w:type="spellEnd"/>
+      <w:r>
+        <w:t xml:space="preserve"> that includes the date and time. We parse our string arguments into dates with the </w:t>
+      </w:r>
+      <w:proofErr w:type="spellStart"/>
+      <w:r>
+        <w:t>simpledateformat</w:t>
+      </w:r>
+      <w:proofErr w:type="spellEnd"/>
+      <w:r>
+        <w:t xml:space="preserve"> and add a time of 00:00:00. We then loop through every earthquake, grab </w:t>
+      </w:r>
+      <w:proofErr w:type="gramStart"/>
+      <w:r>
+        <w:t>it’s</w:t>
+      </w:r>
+      <w:proofErr w:type="gramEnd"/>
+      <w:r>
+        <w:t xml:space="preserve"> date and time substrings from </w:t>
+      </w:r>
+      <w:proofErr w:type="spellStart"/>
+      <w:r>
+        <w:t>gettime</w:t>
+      </w:r>
+      <w:proofErr w:type="spellEnd"/>
+      <w:r>
+        <w:t xml:space="preserve">, and parse them into a date with the </w:t>
+      </w:r>
+      <w:proofErr w:type="spellStart"/>
+      <w:r>
+        <w:t>simpledateformat</w:t>
+      </w:r>
+      <w:proofErr w:type="spellEnd"/>
+      <w:r>
+        <w:t xml:space="preserve">. We then use .before and .after on the earthquake’s date to see if it takes place between the two. If it does then we add it to the </w:t>
+      </w:r>
+      <w:proofErr w:type="spellStart"/>
+      <w:r>
+        <w:t>arraylist</w:t>
+      </w:r>
+      <w:proofErr w:type="spellEnd"/>
+      <w:r>
+        <w:t xml:space="preserve"> of matching earthquakes and return it.</w:t>
+      </w:r>
+    </w:p>
+    <w:p/>
+    <w:p>
+      <w:proofErr w:type="spellStart"/>
+      <w:proofErr w:type="gramStart"/>
+      <w:r>
+        <w:t>getfileInformation</w:t>
+      </w:r>
+      <w:proofErr w:type="spellEnd"/>
+      <w:proofErr w:type="gramEnd"/>
+      <w:r>
+        <w:t>: This m</w:t>
+      </w:r>
+      <w:r>
+        <w:t xml:space="preserve">ethod reads our csv file in and splits the data into each individual variable. It then puts each rows data into an earthquake object and adds it to the earthquake </w:t>
+      </w:r>
+      <w:proofErr w:type="spellStart"/>
+      <w:r>
+        <w:t>arraylist</w:t>
+      </w:r>
+      <w:proofErr w:type="spellEnd"/>
+      <w:r>
+        <w:t>.</w:t>
+      </w:r>
+    </w:p>
+    <w:p/>
+    <w:p/>
     <w:p/>
     <w:sectPr>
       <w:pgSz w:w="12240" w:h="15840"/>
@@ -1370,7 +2543,7 @@
 </file>
 
 <file path=word/numbering.xml><?xml version="1.0" encoding="utf-8"?>
-<w:numbering xmlns:wpc="http://schemas.microsoft.com/office/word/2010/wordprocessingCanvas" xmlns:cx="http://schemas.microsoft.com/office/drawing/2014/chartex" xmlns:cx1="http://schemas.microsoft.com/office/drawing/2015/9/8/chartex" xmlns:cx2="http://schemas.microsoft.com/office/drawing/2015/10/21/chartex" xmlns:cx3="http://schemas.microsoft.com/office/drawing/2016/5/9/chartex" xmlns:cx4="http://schemas.microsoft.com/office/drawing/2016/5/10/chartex" xmlns:cx5="http://schemas.microsoft.com/office/drawing/2016/5/11/chartex" xmlns:cx6="http://schemas.microsoft.com/office/drawing/2016/5/12/chartex" xmlns:cx7="http://schemas.microsoft.com/office/drawing/2016/5/13/chartex" xmlns:cx8="http://schemas.microsoft.com/office/drawing/2016/5/14/chartex" xmlns:mc="http://schemas.openxmlformats.org/markup-compatibility/2006" xmlns:aink="http://schemas.microsoft.com/office/drawing/2016/ink" xmlns:am3d="http://schemas.microsoft.com/office/drawing/2017/model3d" xmlns:o="urn:schemas-microsoft-com:office:office" xmlns:r="http://schemas.openxmlformats.org/officeDocument/2006/relationships" xmlns:m="http://schemas.openxmlformats.org/officeDocument/2006/math" xmlns:v="urn:schemas-microsoft-com:vml" xmlns:wp14="http://schemas.microsoft.com/office/word/2010/wordprocessingDrawing" xmlns:wp="http://schemas.openxmlformats.org/drawingml/2006/wordprocessingDrawing" xmlns:w10="urn:schemas-microsoft-com:office:word" xmlns:w="http://schemas.openxmlformats.org/wordprocessingml/2006/main" xmlns:w14="http://schemas.microsoft.com/office/word/2010/wordml" xmlns:w15="http://schemas.microsoft.com/office/word/2012/wordml" xmlns:w16cid="http://schemas.microsoft.com/office/word/2016/wordml/cid" xmlns:w16se="http://schemas.microsoft.com/office/word/2015/wordml/symex" xmlns:wpg="http://schemas.microsoft.com/office/word/2010/wordprocessingGroup" xmlns:wpi="http://schemas.microsoft.com/office/word/2010/wordprocessingInk" xmlns:wne="http://schemas.microsoft.com/office/word/2006/wordml" xmlns:wps="http://schemas.microsoft.com/office/word/2010/wordprocessingShape" mc:Ignorable="w14 w15 w16se w16cid wp14">
+<w:numbering xmlns:wpc="http://schemas.microsoft.com/office/word/2010/wordprocessingCanvas" xmlns:cx="http://schemas.microsoft.com/office/drawing/2014/chartex" xmlns:cx1="http://schemas.microsoft.com/office/drawing/2015/9/8/chartex" xmlns:mc="http://schemas.openxmlformats.org/markup-compatibility/2006" xmlns:o="urn:schemas-microsoft-com:office:office" xmlns:r="http://schemas.openxmlformats.org/officeDocument/2006/relationships" xmlns:m="http://schemas.openxmlformats.org/officeDocument/2006/math" xmlns:v="urn:schemas-microsoft-com:vml" xmlns:wp14="http://schemas.microsoft.com/office/word/2010/wordprocessingDrawing" xmlns:wp="http://schemas.openxmlformats.org/drawingml/2006/wordprocessingDrawing" xmlns:w10="urn:schemas-microsoft-com:office:word" xmlns:w="http://schemas.openxmlformats.org/wordprocessingml/2006/main" xmlns:w14="http://schemas.microsoft.com/office/word/2010/wordml" xmlns:w15="http://schemas.microsoft.com/office/word/2012/wordml" xmlns:w16se="http://schemas.microsoft.com/office/word/2015/wordml/symex" xmlns:wpg="http://schemas.microsoft.com/office/word/2010/wordprocessingGroup" xmlns:wpi="http://schemas.microsoft.com/office/word/2010/wordprocessingInk" xmlns:wne="http://schemas.microsoft.com/office/word/2006/wordml" xmlns:wps="http://schemas.microsoft.com/office/word/2010/wordprocessingShape" mc:Ignorable="w14 w15 w16se wp14">
   <w:abstractNum w:abstractNumId="0" w15:restartNumberingAfterBreak="0">
     <w:nsid w:val="009F0192"/>
     <w:multiLevelType w:val="multilevel"/>
@@ -2154,6 +3327,119 @@
     </w:lvl>
   </w:abstractNum>
   <w:abstractNum w:abstractNumId="7" w15:restartNumberingAfterBreak="0">
+    <w:nsid w:val="50476C7F"/>
+    <w:multiLevelType w:val="hybridMultilevel"/>
+    <w:tmpl w:val="FFD65328"/>
+    <w:lvl w:ilvl="0" w:tplc="04090001">
+      <w:start w:val="1"/>
+      <w:numFmt w:val="bullet"/>
+      <w:lvlText w:val=""/>
+      <w:lvlJc w:val="left"/>
+      <w:pPr>
+        <w:ind w:left="720" w:hanging="360"/>
+      </w:pPr>
+      <w:rPr>
+        <w:rFonts w:ascii="Symbol" w:hAnsi="Symbol" w:hint="default"/>
+      </w:rPr>
+    </w:lvl>
+    <w:lvl w:ilvl="1" w:tplc="04090003" w:tentative="1">
+      <w:start w:val="1"/>
+      <w:numFmt w:val="bullet"/>
+      <w:lvlText w:val="o"/>
+      <w:lvlJc w:val="left"/>
+      <w:pPr>
+        <w:ind w:left="1440" w:hanging="360"/>
+      </w:pPr>
+      <w:rPr>
+        <w:rFonts w:ascii="Courier New" w:hAnsi="Courier New" w:cs="Courier New" w:hint="default"/>
+      </w:rPr>
+    </w:lvl>
+    <w:lvl w:ilvl="2" w:tplc="04090005" w:tentative="1">
+      <w:start w:val="1"/>
+      <w:numFmt w:val="bullet"/>
+      <w:lvlText w:val=""/>
+      <w:lvlJc w:val="left"/>
+      <w:pPr>
+        <w:ind w:left="2160" w:hanging="360"/>
+      </w:pPr>
+      <w:rPr>
+        <w:rFonts w:ascii="Wingdings" w:hAnsi="Wingdings" w:hint="default"/>
+      </w:rPr>
+    </w:lvl>
+    <w:lvl w:ilvl="3" w:tplc="04090001" w:tentative="1">
+      <w:start w:val="1"/>
+      <w:numFmt w:val="bullet"/>
+      <w:lvlText w:val=""/>
+      <w:lvlJc w:val="left"/>
+      <w:pPr>
+        <w:ind w:left="2880" w:hanging="360"/>
+      </w:pPr>
+      <w:rPr>
+        <w:rFonts w:ascii="Symbol" w:hAnsi="Symbol" w:hint="default"/>
+      </w:rPr>
+    </w:lvl>
+    <w:lvl w:ilvl="4" w:tplc="04090003" w:tentative="1">
+      <w:start w:val="1"/>
+      <w:numFmt w:val="bullet"/>
+      <w:lvlText w:val="o"/>
+      <w:lvlJc w:val="left"/>
+      <w:pPr>
+        <w:ind w:left="3600" w:hanging="360"/>
+      </w:pPr>
+      <w:rPr>
+        <w:rFonts w:ascii="Courier New" w:hAnsi="Courier New" w:cs="Courier New" w:hint="default"/>
+      </w:rPr>
+    </w:lvl>
+    <w:lvl w:ilvl="5" w:tplc="04090005" w:tentative="1">
+      <w:start w:val="1"/>
+      <w:numFmt w:val="bullet"/>
+      <w:lvlText w:val=""/>
+      <w:lvlJc w:val="left"/>
+      <w:pPr>
+        <w:ind w:left="4320" w:hanging="360"/>
+      </w:pPr>
+      <w:rPr>
+        <w:rFonts w:ascii="Wingdings" w:hAnsi="Wingdings" w:hint="default"/>
+      </w:rPr>
+    </w:lvl>
+    <w:lvl w:ilvl="6" w:tplc="04090001" w:tentative="1">
+      <w:start w:val="1"/>
+      <w:numFmt w:val="bullet"/>
+      <w:lvlText w:val=""/>
+      <w:lvlJc w:val="left"/>
+      <w:pPr>
+        <w:ind w:left="5040" w:hanging="360"/>
+      </w:pPr>
+      <w:rPr>
+        <w:rFonts w:ascii="Symbol" w:hAnsi="Symbol" w:hint="default"/>
+      </w:rPr>
+    </w:lvl>
+    <w:lvl w:ilvl="7" w:tplc="04090003" w:tentative="1">
+      <w:start w:val="1"/>
+      <w:numFmt w:val="bullet"/>
+      <w:lvlText w:val="o"/>
+      <w:lvlJc w:val="left"/>
+      <w:pPr>
+        <w:ind w:left="5760" w:hanging="360"/>
+      </w:pPr>
+      <w:rPr>
+        <w:rFonts w:ascii="Courier New" w:hAnsi="Courier New" w:cs="Courier New" w:hint="default"/>
+      </w:rPr>
+    </w:lvl>
+    <w:lvl w:ilvl="8" w:tplc="04090005" w:tentative="1">
+      <w:start w:val="1"/>
+      <w:numFmt w:val="bullet"/>
+      <w:lvlText w:val=""/>
+      <w:lvlJc w:val="left"/>
+      <w:pPr>
+        <w:ind w:left="6480" w:hanging="360"/>
+      </w:pPr>
+      <w:rPr>
+        <w:rFonts w:ascii="Wingdings" w:hAnsi="Wingdings" w:hint="default"/>
+      </w:rPr>
+    </w:lvl>
+  </w:abstractNum>
+  <w:abstractNum w:abstractNumId="8" w15:restartNumberingAfterBreak="0">
     <w:nsid w:val="59F25EC1"/>
     <w:multiLevelType w:val="multilevel"/>
     <w:tmpl w:val="A0E4CB8E"/>
@@ -2275,7 +3561,7 @@
       </w:rPr>
     </w:lvl>
   </w:abstractNum>
-  <w:abstractNum w:abstractNumId="8" w15:restartNumberingAfterBreak="0">
+  <w:abstractNum w:abstractNumId="9" w15:restartNumberingAfterBreak="0">
     <w:nsid w:val="5A0253AB"/>
     <w:multiLevelType w:val="hybridMultilevel"/>
     <w:tmpl w:val="D1148A50"/>
@@ -2364,7 +3650,7 @@
       </w:pPr>
     </w:lvl>
   </w:abstractNum>
-  <w:abstractNum w:abstractNumId="9" w15:restartNumberingAfterBreak="0">
+  <w:abstractNum w:abstractNumId="10" w15:restartNumberingAfterBreak="0">
     <w:nsid w:val="5E68182C"/>
     <w:multiLevelType w:val="multilevel"/>
     <w:tmpl w:val="F15CF7F0"/>
@@ -2477,7 +3763,7 @@
       </w:pPr>
     </w:lvl>
   </w:abstractNum>
-  <w:abstractNum w:abstractNumId="10" w15:restartNumberingAfterBreak="0">
+  <w:abstractNum w:abstractNumId="11" w15:restartNumberingAfterBreak="0">
     <w:nsid w:val="60F84D4E"/>
     <w:multiLevelType w:val="hybridMultilevel"/>
     <w:tmpl w:val="60C61B48"/>
@@ -2566,7 +3852,7 @@
       </w:pPr>
     </w:lvl>
   </w:abstractNum>
-  <w:abstractNum w:abstractNumId="11" w15:restartNumberingAfterBreak="0">
+  <w:abstractNum w:abstractNumId="12" w15:restartNumberingAfterBreak="0">
     <w:nsid w:val="74C7519B"/>
     <w:multiLevelType w:val="multilevel"/>
     <w:tmpl w:val="B9161D98"/>
@@ -2679,7 +3965,7 @@
       </w:pPr>
     </w:lvl>
   </w:abstractNum>
-  <w:abstractNum w:abstractNumId="12" w15:restartNumberingAfterBreak="0">
+  <w:abstractNum w:abstractNumId="13" w15:restartNumberingAfterBreak="0">
     <w:nsid w:val="7B826E8E"/>
     <w:multiLevelType w:val="multilevel"/>
     <w:tmpl w:val="2DA0B986"/>
@@ -2805,7 +4091,7 @@
     <w:abstractNumId w:val="0"/>
   </w:num>
   <w:num w:numId="2">
-    <w:abstractNumId w:val="11"/>
+    <w:abstractNumId w:val="12"/>
     <w:lvlOverride w:ilvl="1">
       <w:lvl w:ilvl="1">
         <w:numFmt w:val="decimal"/>
@@ -2815,7 +4101,7 @@
     </w:lvlOverride>
   </w:num>
   <w:num w:numId="3">
-    <w:abstractNumId w:val="9"/>
+    <w:abstractNumId w:val="10"/>
     <w:lvlOverride w:ilvl="1">
       <w:lvl w:ilvl="1">
         <w:numFmt w:val="decimal"/>
@@ -2848,19 +4134,19 @@
     <w:abstractNumId w:val="6"/>
   </w:num>
   <w:num w:numId="7">
-    <w:abstractNumId w:val="7"/>
+    <w:abstractNumId w:val="8"/>
   </w:num>
   <w:num w:numId="8">
-    <w:abstractNumId w:val="12"/>
+    <w:abstractNumId w:val="13"/>
   </w:num>
   <w:num w:numId="9">
     <w:abstractNumId w:val="3"/>
   </w:num>
   <w:num w:numId="10">
-    <w:abstractNumId w:val="8"/>
+    <w:abstractNumId w:val="9"/>
   </w:num>
   <w:num w:numId="11">
-    <w:abstractNumId w:val="10"/>
+    <w:abstractNumId w:val="11"/>
   </w:num>
   <w:num w:numId="12">
     <w:abstractNumId w:val="1"/>
@@ -2868,11 +4154,14 @@
   <w:num w:numId="13">
     <w:abstractNumId w:val="4"/>
   </w:num>
+  <w:num w:numId="14">
+    <w:abstractNumId w:val="7"/>
+  </w:num>
 </w:numbering>
 </file>
 
 <file path=word/styles.xml><?xml version="1.0" encoding="utf-8"?>
-<w:styles xmlns:mc="http://schemas.openxmlformats.org/markup-compatibility/2006" xmlns:r="http://schemas.openxmlformats.org/officeDocument/2006/relationships" xmlns:w="http://schemas.openxmlformats.org/wordprocessingml/2006/main" xmlns:w14="http://schemas.microsoft.com/office/word/2010/wordml" xmlns:w15="http://schemas.microsoft.com/office/word/2012/wordml" xmlns:w16cid="http://schemas.microsoft.com/office/word/2016/wordml/cid" xmlns:w16se="http://schemas.microsoft.com/office/word/2015/wordml/symex" mc:Ignorable="w14 w15 w16se w16cid">
+<w:styles xmlns:mc="http://schemas.openxmlformats.org/markup-compatibility/2006" xmlns:r="http://schemas.openxmlformats.org/officeDocument/2006/relationships" xmlns:w="http://schemas.openxmlformats.org/wordprocessingml/2006/main" xmlns:w14="http://schemas.microsoft.com/office/word/2010/wordml" xmlns:w15="http://schemas.microsoft.com/office/word/2012/wordml" xmlns:w16se="http://schemas.microsoft.com/office/word/2015/wordml/symex" mc:Ignorable="w14 w15 w16se">
   <w:docDefaults>
     <w:rPrDefault>
       <w:rPr>
@@ -2884,7 +4173,7 @@
     </w:rPrDefault>
     <w:pPrDefault/>
   </w:docDefaults>
-  <w:latentStyles w:defLockedState="0" w:defUIPriority="99" w:defSemiHidden="0" w:defUnhideWhenUsed="0" w:defQFormat="0" w:count="375">
+  <w:latentStyles w:defLockedState="0" w:defUIPriority="99" w:defSemiHidden="0" w:defUnhideWhenUsed="0" w:defQFormat="0" w:count="371">
     <w:lsdException w:name="Normal" w:uiPriority="0" w:qFormat="1"/>
     <w:lsdException w:name="heading 1" w:uiPriority="9" w:qFormat="1"/>
     <w:lsdException w:name="heading 2" w:semiHidden="1" w:uiPriority="9" w:unhideWhenUsed="1" w:qFormat="1"/>
@@ -3256,8 +4545,6 @@
     <w:lsdException w:name="List Table 5 Dark Accent 6" w:uiPriority="50"/>
     <w:lsdException w:name="List Table 6 Colorful Accent 6" w:uiPriority="51"/>
     <w:lsdException w:name="List Table 7 Colorful Accent 6" w:uiPriority="52"/>
-    <w:lsdException w:name="Mention" w:semiHidden="1" w:unhideWhenUsed="1"/>
-    <w:lsdException w:name="Smart Hyperlink" w:semiHidden="1" w:unhideWhenUsed="1"/>
   </w:latentStyles>
   <w:style w:type="paragraph" w:default="1" w:styleId="Normal">
     <w:name w:val="Normal"/>
@@ -3324,7 +4611,6 @@
   <w:style w:type="character" w:default="1" w:styleId="DefaultParagraphFont">
     <w:name w:val="Default Paragraph Font"/>
     <w:uiPriority w:val="1"/>
-    <w:semiHidden/>
     <w:unhideWhenUsed/>
   </w:style>
   <w:style w:type="table" w:default="1" w:styleId="TableNormal">

</xml_diff>